<commit_message>
informe 3 formato final
</commit_message>
<xml_diff>
--- a/Informes/info03_ppi_09_20230324.docx
+++ b/Informes/info03_ppi_09_20230324.docx
@@ -4,12 +4,17 @@
   <w:body>
     <w:p>
       <w:pPr>
-        <w:rPr>
-          <w:lang w:val="es-CO"/>
-        </w:rPr>
-      </w:pPr>
-      <w:r>
-        <w:rPr>
+        <w:spacing w:line="240" w:lineRule="auto"/>
+        <w:rPr>
+          <w:sz w:val="24"/>
+          <w:szCs w:val="24"/>
+          <w:lang w:val="es-CO"/>
+        </w:rPr>
+      </w:pPr>
+      <w:r>
+        <w:rPr>
+          <w:sz w:val="24"/>
+          <w:szCs w:val="24"/>
           <w:lang w:val="es-CO"/>
         </w:rPr>
         <w:t>Integrantes:</w:t>
@@ -22,12 +27,17 @@
           <w:ilvl w:val="0"/>
           <w:numId w:val="2"/>
         </w:numPr>
-        <w:rPr>
-          <w:lang w:val="es-CO"/>
-        </w:rPr>
-      </w:pPr>
-      <w:r>
-        <w:rPr>
+        <w:spacing w:line="240" w:lineRule="auto"/>
+        <w:rPr>
+          <w:sz w:val="24"/>
+          <w:szCs w:val="24"/>
+          <w:lang w:val="es-CO"/>
+        </w:rPr>
+      </w:pPr>
+      <w:r>
+        <w:rPr>
+          <w:sz w:val="24"/>
+          <w:szCs w:val="24"/>
           <w:lang w:val="es-CO"/>
         </w:rPr>
         <w:t>David Garcia Blandon</w:t>
@@ -40,12 +50,17 @@
           <w:ilvl w:val="0"/>
           <w:numId w:val="2"/>
         </w:numPr>
-        <w:rPr>
-          <w:lang w:val="es-CO"/>
-        </w:rPr>
-      </w:pPr>
-      <w:r>
-        <w:rPr>
+        <w:spacing w:line="240" w:lineRule="auto"/>
+        <w:rPr>
+          <w:sz w:val="24"/>
+          <w:szCs w:val="24"/>
+          <w:lang w:val="es-CO"/>
+        </w:rPr>
+      </w:pPr>
+      <w:r>
+        <w:rPr>
+          <w:sz w:val="24"/>
+          <w:szCs w:val="24"/>
           <w:lang w:val="es-CO"/>
         </w:rPr>
         <w:t>Fredy Alberto Orozco Loaiza</w:t>
@@ -58,12 +73,17 @@
           <w:ilvl w:val="0"/>
           <w:numId w:val="2"/>
         </w:numPr>
-        <w:rPr>
-          <w:lang w:val="es-CO"/>
-        </w:rPr>
-      </w:pPr>
-      <w:r>
-        <w:rPr>
+        <w:spacing w:line="240" w:lineRule="auto"/>
+        <w:rPr>
+          <w:sz w:val="24"/>
+          <w:szCs w:val="24"/>
+          <w:lang w:val="es-CO"/>
+        </w:rPr>
+      </w:pPr>
+      <w:r>
+        <w:rPr>
+          <w:sz w:val="24"/>
+          <w:szCs w:val="24"/>
           <w:lang w:val="es-CO"/>
         </w:rPr>
         <w:t>Juan Pablo Gómez Reyes</w:t>
@@ -71,109 +91,77 @@
     </w:p>
     <w:p>
       <w:pPr>
-        <w:rPr>
-          <w:lang w:val="es-CO"/>
-        </w:rPr>
-      </w:pPr>
-    </w:p>
-    <w:p>
-      <w:pPr>
-        <w:rPr>
-          <w:lang w:val="es-CO"/>
-        </w:rPr>
-      </w:pPr>
-      <w:r>
-        <w:rPr>
-          <w:lang w:val="es-CO"/>
-        </w:rPr>
-        <w:t>Informe 03:</w:t>
-      </w:r>
-    </w:p>
-    <w:p>
-      <w:pPr>
-        <w:pStyle w:val="Prrafodelista"/>
-        <w:numPr>
-          <w:ilvl w:val="0"/>
-          <w:numId w:val="3"/>
-        </w:numPr>
-        <w:rPr>
-          <w:lang w:val="es-CO"/>
-        </w:rPr>
-      </w:pPr>
-      <w:r>
-        <w:rPr>
-          <w:lang w:val="es-CO"/>
-        </w:rPr>
-        <w:t>Definimos un plan de trabajo para el proyecto.</w:t>
-      </w:r>
-    </w:p>
-    <w:p>
-      <w:pPr>
-        <w:pStyle w:val="Prrafodelista"/>
-        <w:numPr>
-          <w:ilvl w:val="0"/>
-          <w:numId w:val="3"/>
-        </w:numPr>
-        <w:rPr>
-          <w:lang w:val="es-CO"/>
-        </w:rPr>
-      </w:pPr>
-      <w:hyperlink r:id="rId5" w:history="1">
-        <w:r>
-          <w:rPr>
-            <w:rStyle w:val="Hipervnculo"/>
-          </w:rPr>
-          <w:t xml:space="preserve">ppi_09/ppi_09_plan_de_trabajo.md at </w:t>
-        </w:r>
-        <w:proofErr w:type="spellStart"/>
-        <w:r>
-          <w:rPr>
-            <w:rStyle w:val="Hipervnculo"/>
-          </w:rPr>
-          <w:t>main</w:t>
-        </w:r>
-        <w:proofErr w:type="spellEnd"/>
-        <w:r>
-          <w:rPr>
-            <w:rStyle w:val="Hipervnculo"/>
-          </w:rPr>
-          <w:t xml:space="preserve"> · </w:t>
-        </w:r>
-        <w:proofErr w:type="spellStart"/>
-        <w:r>
-          <w:rPr>
-            <w:rStyle w:val="Hipervnculo"/>
-          </w:rPr>
-          <w:t>Dgarciabl</w:t>
-        </w:r>
-        <w:proofErr w:type="spellEnd"/>
-        <w:r>
-          <w:rPr>
-            <w:rStyle w:val="Hipervnculo"/>
-          </w:rPr>
-          <w:t>/ppi_09 (github.com)</w:t>
-        </w:r>
-      </w:hyperlink>
-    </w:p>
-    <w:p>
-      <w:pPr>
-        <w:rPr>
-          <w:lang w:val="es-CO"/>
-        </w:rPr>
-      </w:pPr>
-    </w:p>
-    <w:p>
-      <w:pPr>
-        <w:rPr>
-          <w:lang w:val="es-CO"/>
-        </w:rPr>
-      </w:pPr>
-      <w:r>
-        <w:rPr>
+        <w:spacing w:line="240" w:lineRule="auto"/>
+        <w:rPr>
+          <w:sz w:val="24"/>
+          <w:szCs w:val="24"/>
+          <w:lang w:val="es-CO"/>
+        </w:rPr>
+      </w:pPr>
+    </w:p>
+    <w:p>
+      <w:pPr>
+        <w:spacing w:line="240" w:lineRule="auto"/>
+        <w:rPr>
+          <w:sz w:val="24"/>
+          <w:szCs w:val="24"/>
+          <w:lang w:val="es-CO"/>
+        </w:rPr>
+      </w:pPr>
+      <w:r>
+        <w:rPr>
+          <w:sz w:val="24"/>
+          <w:szCs w:val="24"/>
+          <w:lang w:val="es-CO"/>
+        </w:rPr>
+        <w:t>Informe 03</w:t>
+      </w:r>
+      <w:r>
+        <w:rPr>
+          <w:sz w:val="24"/>
+          <w:szCs w:val="24"/>
+          <w:lang w:val="es-CO"/>
+        </w:rPr>
+        <w:t>:</w:t>
+      </w:r>
+    </w:p>
+    <w:p>
+      <w:pPr>
+        <w:spacing w:line="240" w:lineRule="auto"/>
+        <w:rPr>
+          <w:sz w:val="24"/>
+          <w:szCs w:val="24"/>
+          <w:lang w:val="es-CO"/>
+        </w:rPr>
+      </w:pPr>
+    </w:p>
+    <w:p>
+      <w:pPr>
+        <w:spacing w:line="240" w:lineRule="auto"/>
+        <w:rPr>
+          <w:sz w:val="24"/>
+          <w:szCs w:val="24"/>
+          <w:lang w:val="es-CO"/>
+        </w:rPr>
+      </w:pPr>
+      <w:r>
+        <w:rPr>
+          <w:sz w:val="24"/>
+          <w:szCs w:val="24"/>
           <w:lang w:val="es-CO"/>
         </w:rPr>
         <w:t>En el plan de desarrollo planteamos las siguientes actividades para este informe:</w:t>
       </w:r>
+    </w:p>
+    <w:p>
+      <w:pPr>
+        <w:spacing w:line="240" w:lineRule="auto"/>
+        <w:rPr>
+          <w:sz w:val="24"/>
+          <w:szCs w:val="24"/>
+          <w:lang w:val="es-CO"/>
+        </w:rPr>
+      </w:pPr>
     </w:p>
     <w:p>
       <w:pPr>
@@ -182,24 +170,33 @@
           <w:ilvl w:val="0"/>
           <w:numId w:val="5"/>
         </w:numPr>
-        <w:rPr>
-          <w:lang w:val="es-CO"/>
-        </w:rPr>
-      </w:pPr>
-      <w:r>
-        <w:rPr>
+        <w:spacing w:line="240" w:lineRule="auto"/>
+        <w:rPr>
+          <w:sz w:val="24"/>
+          <w:szCs w:val="24"/>
+          <w:lang w:val="es-CO"/>
+        </w:rPr>
+      </w:pPr>
+      <w:r>
+        <w:rPr>
+          <w:sz w:val="24"/>
+          <w:szCs w:val="24"/>
           <w:lang w:val="es-CO"/>
         </w:rPr>
         <w:t xml:space="preserve">Revisar la documentación del proyecto y entender los objetivos y alcances </w:t>
       </w:r>
       <w:r>
         <w:rPr>
+          <w:sz w:val="24"/>
+          <w:szCs w:val="24"/>
           <w:lang w:val="es-CO"/>
         </w:rPr>
         <w:t>de este</w:t>
       </w:r>
       <w:r>
         <w:rPr>
+          <w:sz w:val="24"/>
+          <w:szCs w:val="24"/>
           <w:lang w:val="es-CO"/>
         </w:rPr>
         <w:t>.</w:t>
@@ -207,19 +204,27 @@
     </w:p>
     <w:p>
       <w:pPr>
-        <w:rPr>
-          <w:lang w:val="es-CO"/>
-        </w:rPr>
-      </w:pPr>
-    </w:p>
-    <w:p>
-      <w:pPr>
-        <w:rPr>
-          <w:lang w:val="es-CO"/>
-        </w:rPr>
-      </w:pPr>
-      <w:r>
-        <w:rPr>
+        <w:spacing w:line="240" w:lineRule="auto"/>
+        <w:rPr>
+          <w:sz w:val="24"/>
+          <w:szCs w:val="24"/>
+          <w:lang w:val="es-CO"/>
+        </w:rPr>
+      </w:pPr>
+    </w:p>
+    <w:p>
+      <w:pPr>
+        <w:spacing w:line="240" w:lineRule="auto"/>
+        <w:rPr>
+          <w:sz w:val="24"/>
+          <w:szCs w:val="24"/>
+          <w:lang w:val="es-CO"/>
+        </w:rPr>
+      </w:pPr>
+      <w:r>
+        <w:rPr>
+          <w:sz w:val="24"/>
+          <w:szCs w:val="24"/>
           <w:lang w:val="es-CO"/>
         </w:rPr>
         <w:t>Realizamos la planeación de actividades para realizar el proyecto, con un cronograma entrega a entrega. También decidimos implementar el proyecto con el framework Django de Python.</w:t>
@@ -227,7 +232,40 @@
     </w:p>
     <w:p>
       <w:pPr>
-        <w:rPr>
+        <w:spacing w:line="240" w:lineRule="auto"/>
+        <w:rPr>
+          <w:sz w:val="24"/>
+          <w:szCs w:val="24"/>
+          <w:lang w:val="es-CO"/>
+        </w:rPr>
+      </w:pPr>
+    </w:p>
+    <w:p>
+      <w:pPr>
+        <w:spacing w:line="240" w:lineRule="auto"/>
+        <w:rPr>
+          <w:sz w:val="24"/>
+          <w:szCs w:val="24"/>
+          <w:lang w:val="es-CO"/>
+        </w:rPr>
+      </w:pPr>
+      <w:hyperlink r:id="rId5" w:history="1">
+        <w:r>
+          <w:rPr>
+            <w:rStyle w:val="Hipervnculo"/>
+            <w:sz w:val="24"/>
+            <w:szCs w:val="24"/>
+          </w:rPr>
+          <w:t>ppi_09/ppi_09_plan_de_trabajo.md at main · Dgarciabl/ppi_09 (github.com)</w:t>
+        </w:r>
+      </w:hyperlink>
+    </w:p>
+    <w:p>
+      <w:pPr>
+        <w:spacing w:line="240" w:lineRule="auto"/>
+        <w:rPr>
+          <w:sz w:val="24"/>
+          <w:szCs w:val="24"/>
           <w:lang w:val="es-CO"/>
         </w:rPr>
       </w:pPr>
@@ -239,12 +277,17 @@
           <w:ilvl w:val="0"/>
           <w:numId w:val="5"/>
         </w:numPr>
-        <w:rPr>
-          <w:lang w:val="es-CO"/>
-        </w:rPr>
-      </w:pPr>
-      <w:r>
-        <w:rPr>
+        <w:spacing w:line="240" w:lineRule="auto"/>
+        <w:rPr>
+          <w:sz w:val="24"/>
+          <w:szCs w:val="24"/>
+          <w:lang w:val="es-CO"/>
+        </w:rPr>
+      </w:pPr>
+      <w:r>
+        <w:rPr>
+          <w:sz w:val="24"/>
+          <w:szCs w:val="24"/>
           <w:lang w:val="es-CO"/>
         </w:rPr>
         <w:t>Estudiar los requisitos de la aplicación y diseñar la arquitectura básica del sistema.</w:t>
@@ -252,19 +295,27 @@
     </w:p>
     <w:p>
       <w:pPr>
-        <w:rPr>
-          <w:lang w:val="es-CO"/>
-        </w:rPr>
-      </w:pPr>
-    </w:p>
-    <w:p>
-      <w:pPr>
-        <w:rPr>
-          <w:lang w:val="es-CO"/>
-        </w:rPr>
-      </w:pPr>
-      <w:r>
-        <w:rPr>
+        <w:spacing w:line="240" w:lineRule="auto"/>
+        <w:rPr>
+          <w:sz w:val="24"/>
+          <w:szCs w:val="24"/>
+          <w:lang w:val="es-CO"/>
+        </w:rPr>
+      </w:pPr>
+    </w:p>
+    <w:p>
+      <w:pPr>
+        <w:spacing w:line="240" w:lineRule="auto"/>
+        <w:rPr>
+          <w:sz w:val="24"/>
+          <w:szCs w:val="24"/>
+          <w:lang w:val="es-CO"/>
+        </w:rPr>
+      </w:pPr>
+      <w:r>
+        <w:rPr>
+          <w:sz w:val="24"/>
+          <w:szCs w:val="24"/>
           <w:lang w:val="es-CO"/>
         </w:rPr>
         <w:t>Definimos una esquemática tentativa para la estructura de la base de datos, en un archivo llamado BD_Schema.md que se encuentra en el repositorio.</w:t>
@@ -272,7 +323,40 @@
     </w:p>
     <w:p>
       <w:pPr>
-        <w:rPr>
+        <w:spacing w:line="240" w:lineRule="auto"/>
+        <w:rPr>
+          <w:sz w:val="24"/>
+          <w:szCs w:val="24"/>
+          <w:lang w:val="es-CO"/>
+        </w:rPr>
+      </w:pPr>
+    </w:p>
+    <w:p>
+      <w:pPr>
+        <w:spacing w:line="240" w:lineRule="auto"/>
+        <w:rPr>
+          <w:sz w:val="24"/>
+          <w:szCs w:val="24"/>
+          <w:lang w:val="es-CO"/>
+        </w:rPr>
+      </w:pPr>
+      <w:hyperlink r:id="rId6" w:history="1">
+        <w:r>
+          <w:rPr>
+            <w:rStyle w:val="Hipervnculo"/>
+            <w:sz w:val="24"/>
+            <w:szCs w:val="24"/>
+          </w:rPr>
+          <w:t>ppi_09/DB_Schema.md at main · Dgarciabl/ppi_09 (github.com)</w:t>
+        </w:r>
+      </w:hyperlink>
+    </w:p>
+    <w:p>
+      <w:pPr>
+        <w:spacing w:line="240" w:lineRule="auto"/>
+        <w:rPr>
+          <w:sz w:val="24"/>
+          <w:szCs w:val="24"/>
           <w:lang w:val="es-CO"/>
         </w:rPr>
       </w:pPr>
@@ -284,12 +368,17 @@
           <w:ilvl w:val="0"/>
           <w:numId w:val="5"/>
         </w:numPr>
-        <w:rPr>
-          <w:lang w:val="es-CO"/>
-        </w:rPr>
-      </w:pPr>
-      <w:r>
-        <w:rPr>
+        <w:spacing w:line="240" w:lineRule="auto"/>
+        <w:rPr>
+          <w:sz w:val="24"/>
+          <w:szCs w:val="24"/>
+          <w:lang w:val="es-CO"/>
+        </w:rPr>
+      </w:pPr>
+      <w:r>
+        <w:rPr>
+          <w:sz w:val="24"/>
+          <w:szCs w:val="24"/>
           <w:lang w:val="es-CO"/>
         </w:rPr>
         <w:t>Configurar el entorno de desarrollo y preparar el ambiente de trabajo.</w:t>
@@ -297,57 +386,59 @@
     </w:p>
     <w:p>
       <w:pPr>
-        <w:rPr>
-          <w:lang w:val="es-CO"/>
-        </w:rPr>
-      </w:pPr>
-    </w:p>
-    <w:p>
-      <w:pPr>
-        <w:rPr>
-          <w:lang w:val="es-CO"/>
-        </w:rPr>
-      </w:pPr>
-      <w:r>
-        <w:rPr>
+        <w:spacing w:line="240" w:lineRule="auto"/>
+        <w:rPr>
+          <w:sz w:val="24"/>
+          <w:szCs w:val="24"/>
+          <w:lang w:val="es-CO"/>
+        </w:rPr>
+      </w:pPr>
+    </w:p>
+    <w:p>
+      <w:pPr>
+        <w:spacing w:line="240" w:lineRule="auto"/>
+        <w:rPr>
+          <w:sz w:val="24"/>
+          <w:szCs w:val="24"/>
+          <w:lang w:val="es-CO"/>
+        </w:rPr>
+      </w:pPr>
+      <w:r>
+        <w:rPr>
+          <w:sz w:val="24"/>
+          <w:szCs w:val="24"/>
           <w:lang w:val="es-CO"/>
         </w:rPr>
         <w:t xml:space="preserve">Instalamos las dependencias básicas de Django, creamos un ambiente de Python separado </w:t>
       </w:r>
       <w:r>
         <w:rPr>
-          <w:lang w:val="es-CO"/>
-        </w:rPr>
-        <w:t>‘</w:t>
-      </w:r>
-      <w:proofErr w:type="spellStart"/>
-      <w:r>
-        <w:rPr>
-          <w:lang w:val="es-CO"/>
-        </w:rPr>
-        <w:t>cord</w:t>
-      </w:r>
-      <w:proofErr w:type="spellEnd"/>
-      <w:r>
-        <w:rPr>
-          <w:lang w:val="es-CO"/>
-        </w:rPr>
-        <w:t xml:space="preserve">’ </w:t>
-      </w:r>
-      <w:r>
-        <w:rPr>
+          <w:sz w:val="24"/>
+          <w:szCs w:val="24"/>
+          <w:lang w:val="es-CO"/>
+        </w:rPr>
+        <w:t xml:space="preserve">‘cord’ </w:t>
+      </w:r>
+      <w:r>
+        <w:rPr>
+          <w:sz w:val="24"/>
+          <w:szCs w:val="24"/>
           <w:lang w:val="es-CO"/>
         </w:rPr>
         <w:t>para la implementación del proyecto para asegurar compatibilidad</w:t>
       </w:r>
       <w:r>
         <w:rPr>
+          <w:sz w:val="24"/>
+          <w:szCs w:val="24"/>
           <w:lang w:val="es-CO"/>
         </w:rPr>
         <w:t xml:space="preserve"> entre diferentes equipos durante el desarrollo</w:t>
       </w:r>
       <w:r>
         <w:rPr>
+          <w:sz w:val="24"/>
+          <w:szCs w:val="24"/>
           <w:lang w:val="es-CO"/>
         </w:rPr>
         <w:t>.</w:t>
@@ -355,7 +446,73 @@
     </w:p>
     <w:p>
       <w:pPr>
-        <w:rPr>
+        <w:spacing w:line="240" w:lineRule="auto"/>
+        <w:rPr>
+          <w:sz w:val="24"/>
+          <w:szCs w:val="24"/>
+          <w:lang w:val="es-CO"/>
+        </w:rPr>
+      </w:pPr>
+    </w:p>
+    <w:p>
+      <w:pPr>
+        <w:spacing w:line="240" w:lineRule="auto"/>
+        <w:jc w:val="center"/>
+        <w:rPr>
+          <w:sz w:val="24"/>
+          <w:szCs w:val="24"/>
+          <w:lang w:val="es-CO"/>
+        </w:rPr>
+      </w:pPr>
+      <w:r>
+        <w:rPr>
+          <w:sz w:val="24"/>
+          <w:szCs w:val="24"/>
+          <w:lang w:val="es-CO"/>
+        </w:rPr>
+        <w:drawing>
+          <wp:inline distT="0" distB="0" distL="0" distR="0" wp14:anchorId="3CEAC761" wp14:editId="7CE1B6E1">
+            <wp:extent cx="1382689" cy="3162300"/>
+            <wp:effectExtent l="0" t="0" r="8255" b="0"/>
+            <wp:docPr id="2" name="Imagen 2"/>
+            <wp:cNvGraphicFramePr>
+              <a:graphicFrameLocks xmlns:a="http://schemas.openxmlformats.org/drawingml/2006/main" noChangeAspect="1"/>
+            </wp:cNvGraphicFramePr>
+            <a:graphic xmlns:a="http://schemas.openxmlformats.org/drawingml/2006/main">
+              <a:graphicData uri="http://schemas.openxmlformats.org/drawingml/2006/picture">
+                <pic:pic xmlns:pic="http://schemas.openxmlformats.org/drawingml/2006/picture">
+                  <pic:nvPicPr>
+                    <pic:cNvPr id="1" name=""/>
+                    <pic:cNvPicPr/>
+                  </pic:nvPicPr>
+                  <pic:blipFill>
+                    <a:blip r:embed="rId7"/>
+                    <a:stretch>
+                      <a:fillRect/>
+                    </a:stretch>
+                  </pic:blipFill>
+                  <pic:spPr>
+                    <a:xfrm>
+                      <a:off x="0" y="0"/>
+                      <a:ext cx="1393170" cy="3186270"/>
+                    </a:xfrm>
+                    <a:prstGeom prst="rect">
+                      <a:avLst/>
+                    </a:prstGeom>
+                  </pic:spPr>
+                </pic:pic>
+              </a:graphicData>
+            </a:graphic>
+          </wp:inline>
+        </w:drawing>
+      </w:r>
+    </w:p>
+    <w:p>
+      <w:pPr>
+        <w:spacing w:line="240" w:lineRule="auto"/>
+        <w:rPr>
+          <w:sz w:val="24"/>
+          <w:szCs w:val="24"/>
           <w:lang w:val="es-CO"/>
         </w:rPr>
       </w:pPr>
@@ -367,12 +524,17 @@
           <w:ilvl w:val="0"/>
           <w:numId w:val="5"/>
         </w:numPr>
-        <w:rPr>
-          <w:lang w:val="es-CO"/>
-        </w:rPr>
-      </w:pPr>
-      <w:r>
-        <w:rPr>
+        <w:spacing w:line="240" w:lineRule="auto"/>
+        <w:rPr>
+          <w:sz w:val="24"/>
+          <w:szCs w:val="24"/>
+          <w:lang w:val="es-CO"/>
+        </w:rPr>
+      </w:pPr>
+      <w:r>
+        <w:rPr>
+          <w:sz w:val="24"/>
+          <w:szCs w:val="24"/>
           <w:lang w:val="es-CO"/>
         </w:rPr>
         <w:t>Crear una aplicación Django básica y probar su funcionamiento.</w:t>
@@ -380,19 +542,27 @@
     </w:p>
     <w:p>
       <w:pPr>
-        <w:rPr>
-          <w:lang w:val="es-CO"/>
-        </w:rPr>
-      </w:pPr>
-    </w:p>
-    <w:p>
-      <w:pPr>
-        <w:rPr>
-          <w:lang w:val="es-CO"/>
-        </w:rPr>
-      </w:pPr>
-      <w:r>
-        <w:rPr>
+        <w:spacing w:line="240" w:lineRule="auto"/>
+        <w:rPr>
+          <w:sz w:val="24"/>
+          <w:szCs w:val="24"/>
+          <w:lang w:val="es-CO"/>
+        </w:rPr>
+      </w:pPr>
+    </w:p>
+    <w:p>
+      <w:pPr>
+        <w:spacing w:line="240" w:lineRule="auto"/>
+        <w:rPr>
+          <w:sz w:val="24"/>
+          <w:szCs w:val="24"/>
+          <w:lang w:val="es-CO"/>
+        </w:rPr>
+      </w:pPr>
+      <w:r>
+        <w:rPr>
+          <w:sz w:val="24"/>
+          <w:szCs w:val="24"/>
           <w:lang w:val="es-CO"/>
         </w:rPr>
         <w:t>Al correr el proyecto ya se puede apreciar una funcionalidad de Hola mundo.</w:t>
@@ -400,19 +570,27 @@
     </w:p>
     <w:p>
       <w:pPr>
-        <w:rPr>
-          <w:lang w:val="es-CO"/>
-        </w:rPr>
-      </w:pPr>
-    </w:p>
-    <w:p>
-      <w:pPr>
-        <w:rPr>
-          <w:lang w:val="es-CO"/>
-        </w:rPr>
-      </w:pPr>
-      <w:r>
-        <w:rPr>
+        <w:spacing w:line="240" w:lineRule="auto"/>
+        <w:rPr>
+          <w:sz w:val="24"/>
+          <w:szCs w:val="24"/>
+          <w:lang w:val="es-CO"/>
+        </w:rPr>
+      </w:pPr>
+    </w:p>
+    <w:p>
+      <w:pPr>
+        <w:spacing w:line="240" w:lineRule="auto"/>
+        <w:rPr>
+          <w:sz w:val="24"/>
+          <w:szCs w:val="24"/>
+          <w:lang w:val="es-CO"/>
+        </w:rPr>
+      </w:pPr>
+      <w:r>
+        <w:rPr>
+          <w:sz w:val="24"/>
+          <w:szCs w:val="24"/>
           <w:lang w:val="es-CO"/>
         </w:rPr>
         <w:t>Paso a paso:</w:t>
@@ -425,29 +603,20 @@
           <w:ilvl w:val="1"/>
           <w:numId w:val="5"/>
         </w:numPr>
-        <w:rPr>
-          <w:lang w:val="es-CO"/>
-        </w:rPr>
-      </w:pPr>
-      <w:r>
-        <w:rPr>
-          <w:lang w:val="es-CO"/>
-        </w:rPr>
-        <w:t xml:space="preserve">Descargar el proyecto de </w:t>
-      </w:r>
-      <w:proofErr w:type="spellStart"/>
-      <w:r>
-        <w:rPr>
-          <w:lang w:val="es-CO"/>
-        </w:rPr>
-        <w:t>github</w:t>
-      </w:r>
-      <w:proofErr w:type="spellEnd"/>
-      <w:r>
-        <w:rPr>
-          <w:lang w:val="es-CO"/>
-        </w:rPr>
-        <w:t xml:space="preserve"> y abrimos una terminal en la carpeta del proyecto.</w:t>
+        <w:spacing w:line="240" w:lineRule="auto"/>
+        <w:rPr>
+          <w:sz w:val="24"/>
+          <w:szCs w:val="24"/>
+          <w:lang w:val="es-CO"/>
+        </w:rPr>
+      </w:pPr>
+      <w:r>
+        <w:rPr>
+          <w:sz w:val="24"/>
+          <w:szCs w:val="24"/>
+          <w:lang w:val="es-CO"/>
+        </w:rPr>
+        <w:t>Descargar el proyecto de github y abrimos una terminal en la carpeta del proyecto.</w:t>
       </w:r>
     </w:p>
     <w:p>
@@ -457,54 +626,33 @@
           <w:ilvl w:val="1"/>
           <w:numId w:val="5"/>
         </w:numPr>
-        <w:rPr>
-          <w:lang w:val="es-CO"/>
-        </w:rPr>
-      </w:pPr>
-      <w:r>
-        <w:rPr>
-          <w:lang w:val="es-CO"/>
-        </w:rPr>
-        <w:t xml:space="preserve">Activar el ambiente de Python </w:t>
-      </w:r>
-      <w:proofErr w:type="spellStart"/>
-      <w:r>
-        <w:rPr>
-          <w:lang w:val="es-CO"/>
-        </w:rPr>
-        <w:t>cord</w:t>
-      </w:r>
-      <w:proofErr w:type="spellEnd"/>
-      <w:r>
-        <w:rPr>
-          <w:lang w:val="es-CO"/>
-        </w:rPr>
-        <w:t xml:space="preserve"> mediante el comando ‘</w:t>
-      </w:r>
-      <w:proofErr w:type="spellStart"/>
-      <w:r>
-        <w:rPr>
-          <w:lang w:val="es-CO"/>
-        </w:rPr>
-        <w:t>cord</w:t>
-      </w:r>
-      <w:proofErr w:type="spellEnd"/>
-      <w:r>
-        <w:rPr>
-          <w:lang w:val="es-CO"/>
-        </w:rPr>
-        <w:t>\Scripts\</w:t>
-      </w:r>
-      <w:proofErr w:type="spellStart"/>
-      <w:r>
-        <w:rPr>
-          <w:lang w:val="es-CO"/>
-        </w:rPr>
-        <w:t>activate</w:t>
-      </w:r>
-      <w:proofErr w:type="spellEnd"/>
-      <w:r>
-        <w:rPr>
+        <w:spacing w:line="240" w:lineRule="auto"/>
+        <w:rPr>
+          <w:sz w:val="24"/>
+          <w:szCs w:val="24"/>
+          <w:lang w:val="es-CO"/>
+        </w:rPr>
+      </w:pPr>
+      <w:r>
+        <w:rPr>
+          <w:sz w:val="24"/>
+          <w:szCs w:val="24"/>
+          <w:lang w:val="es-CO"/>
+        </w:rPr>
+        <w:t>Activar el ambiente de Python cord mediante el comando ‘</w:t>
+      </w:r>
+      <w:r>
+        <w:rPr>
+          <w:sz w:val="24"/>
+          <w:szCs w:val="24"/>
+          <w:lang w:val="es-CO"/>
+        </w:rPr>
+        <w:t>cord\Scripts\activate</w:t>
+      </w:r>
+      <w:r>
+        <w:rPr>
+          <w:sz w:val="24"/>
+          <w:szCs w:val="24"/>
           <w:lang w:val="es-CO"/>
         </w:rPr>
         <w:t>’ en la terminal.</w:t>
@@ -517,58 +665,57 @@
           <w:ilvl w:val="1"/>
           <w:numId w:val="5"/>
         </w:numPr>
-        <w:rPr>
-          <w:lang w:val="es-CO"/>
-        </w:rPr>
-      </w:pPr>
-      <w:r>
-        <w:rPr>
+        <w:spacing w:line="240" w:lineRule="auto"/>
+        <w:rPr>
+          <w:sz w:val="24"/>
+          <w:szCs w:val="24"/>
+          <w:lang w:val="es-CO"/>
+        </w:rPr>
+      </w:pPr>
+      <w:r>
+        <w:rPr>
+          <w:sz w:val="24"/>
+          <w:szCs w:val="24"/>
           <w:lang w:val="es-CO"/>
         </w:rPr>
         <w:t>Ya hecho esto con el comando ‘</w:t>
       </w:r>
-      <w:proofErr w:type="spellStart"/>
-      <w:r>
-        <w:rPr>
-          <w:lang w:val="es-CO"/>
-        </w:rPr>
-        <w:t>python</w:t>
-      </w:r>
-      <w:proofErr w:type="spellEnd"/>
-      <w:r>
-        <w:rPr>
-          <w:lang w:val="es-CO"/>
-        </w:rPr>
-        <w:t xml:space="preserve"> manage.py </w:t>
-      </w:r>
-      <w:proofErr w:type="spellStart"/>
-      <w:r>
-        <w:rPr>
-          <w:lang w:val="es-CO"/>
-        </w:rPr>
-        <w:t>runserver</w:t>
-      </w:r>
-      <w:proofErr w:type="spellEnd"/>
-      <w:r>
-        <w:rPr>
+      <w:r>
+        <w:rPr>
+          <w:sz w:val="24"/>
+          <w:szCs w:val="24"/>
+          <w:lang w:val="es-CO"/>
+        </w:rPr>
+        <w:t>python manage.py runserver</w:t>
+      </w:r>
+      <w:r>
+        <w:rPr>
+          <w:sz w:val="24"/>
+          <w:szCs w:val="24"/>
           <w:lang w:val="es-CO"/>
         </w:rPr>
         <w:t xml:space="preserve">’ ponemos en ejecución el servidor y nos da un enlace a la pagina web local, por defecto se aloja en </w:t>
       </w:r>
       <w:r>
         <w:rPr>
+          <w:sz w:val="24"/>
+          <w:szCs w:val="24"/>
           <w:lang w:val="es-CO"/>
         </w:rPr>
         <w:t>‘</w:t>
       </w:r>
       <w:r>
         <w:rPr>
+          <w:sz w:val="24"/>
+          <w:szCs w:val="24"/>
           <w:lang w:val="es-CO"/>
         </w:rPr>
         <w:t>http://127.0.0.1:8000/</w:t>
       </w:r>
       <w:r>
         <w:rPr>
+          <w:sz w:val="24"/>
+          <w:szCs w:val="24"/>
           <w:lang w:val="es-CO"/>
         </w:rPr>
         <w:t>’.</w:t>
@@ -581,12 +728,17 @@
           <w:ilvl w:val="1"/>
           <w:numId w:val="5"/>
         </w:numPr>
-        <w:rPr>
-          <w:lang w:val="es-CO"/>
-        </w:rPr>
-      </w:pPr>
-      <w:r>
-        <w:rPr>
+        <w:spacing w:line="240" w:lineRule="auto"/>
+        <w:rPr>
+          <w:sz w:val="24"/>
+          <w:szCs w:val="24"/>
+          <w:lang w:val="es-CO"/>
+        </w:rPr>
+      </w:pPr>
+      <w:r>
+        <w:rPr>
+          <w:sz w:val="24"/>
+          <w:szCs w:val="24"/>
           <w:lang w:val="es-CO"/>
         </w:rPr>
         <w:t>Ahí ya podemos ver que la pagina se esta ejecutando, y que nos imprime hola mundo.</w:t>
@@ -594,13 +746,29 @@
     </w:p>
     <w:p>
       <w:pPr>
+        <w:spacing w:line="240" w:lineRule="auto"/>
+        <w:rPr>
+          <w:sz w:val="24"/>
+          <w:szCs w:val="24"/>
+          <w:lang w:val="es-CO"/>
+        </w:rPr>
+      </w:pPr>
+    </w:p>
+    <w:p>
+      <w:pPr>
+        <w:spacing w:line="240" w:lineRule="auto"/>
         <w:ind w:left="1080"/>
-        <w:rPr>
-          <w:lang w:val="es-CO"/>
-        </w:rPr>
-      </w:pPr>
-      <w:r>
-        <w:rPr>
+        <w:jc w:val="center"/>
+        <w:rPr>
+          <w:sz w:val="24"/>
+          <w:szCs w:val="24"/>
+          <w:lang w:val="es-CO"/>
+        </w:rPr>
+      </w:pPr>
+      <w:r>
+        <w:rPr>
+          <w:sz w:val="24"/>
+          <w:szCs w:val="24"/>
           <w:lang w:val="es-CO"/>
         </w:rPr>
         <w:drawing>
@@ -619,7 +787,7 @@
                     <pic:cNvPicPr/>
                   </pic:nvPicPr>
                   <pic:blipFill>
-                    <a:blip r:embed="rId6"/>
+                    <a:blip r:embed="rId8"/>
                     <a:stretch>
                       <a:fillRect/>
                     </a:stretch>

</xml_diff>